<commit_message>
SystemDesign: Replication3 part 0 added
</commit_message>
<xml_diff>
--- a/Module3_Performance_LoadDistribution/Replication3.docx
+++ b/Module3_Performance_LoadDistribution/Replication3.docx
@@ -147,7 +147,7 @@
           <w:rFonts w:hint="default"/>
           <w:lang w:val="en-US"/>
         </w:rPr>
-        <w:t>Read Your Own Write</w:t>
+        <w:t>-- Read Your Own Write:</w:t>
       </w:r>
     </w:p>
     <w:p>
@@ -368,13 +368,112 @@
           <w:lang w:val="en-US"/>
         </w:rPr>
       </w:pPr>
-      <w:r>
-        <w:rPr>
-          <w:rFonts w:hint="default"/>
-          <w:lang w:val="en-US"/>
-        </w:rPr>
-        <w:t>We can make our queries via Timeline:</w:t>
-      </w:r>
+    </w:p>
+    <w:p>
+      <w:pPr>
+        <w:rPr>
+          <w:rFonts w:hint="default"/>
+          <w:lang w:val="en-US"/>
+        </w:rPr>
+      </w:pPr>
+      <w:r>
+        <w:rPr>
+          <w:rFonts w:hint="default"/>
+          <w:lang w:val="en-US"/>
+        </w:rPr>
+        <w:t>-- Queries via Timeline:</w:t>
+      </w:r>
+    </w:p>
+    <w:p>
+      <w:pPr>
+        <w:rPr>
+          <w:rFonts w:hint="default"/>
+          <w:lang w:val="en-US"/>
+        </w:rPr>
+      </w:pPr>
+      <w:r>
+        <w:rPr>
+          <w:rFonts w:hint="default"/>
+          <w:lang w:val="en-US"/>
+        </w:rPr>
+        <w:t xml:space="preserve">Whenever the Leader is updated, we will create a Timestamp at that time and we will see whether there is any updation in our Followers between the Timestamp and time of User567 checking. </w:t>
+      </w:r>
+    </w:p>
+    <w:p>
+      <w:pPr>
+        <w:rPr>
+          <w:rFonts w:hint="default"/>
+          <w:lang w:val="en-US"/>
+        </w:rPr>
+      </w:pPr>
+    </w:p>
+    <w:p>
+      <w:r>
+        <w:drawing>
+          <wp:inline distT="0" distB="0" distL="114300" distR="114300">
+            <wp:extent cx="3596640" cy="3505200"/>
+            <wp:effectExtent l="0" t="0" r="0" b="0"/>
+            <wp:docPr id="1" name="Picture 1"/>
+            <wp:cNvGraphicFramePr>
+              <a:graphicFrameLocks xmlns:a="http://schemas.openxmlformats.org/drawingml/2006/main" noChangeAspect="1"/>
+            </wp:cNvGraphicFramePr>
+            <a:graphic xmlns:a="http://schemas.openxmlformats.org/drawingml/2006/main">
+              <a:graphicData uri="http://schemas.openxmlformats.org/drawingml/2006/picture">
+                <pic:pic xmlns:pic="http://schemas.openxmlformats.org/drawingml/2006/picture">
+                  <pic:nvPicPr>
+                    <pic:cNvPr id="1" name="Picture 1"/>
+                    <pic:cNvPicPr>
+                      <a:picLocks noChangeAspect="1"/>
+                    </pic:cNvPicPr>
+                  </pic:nvPicPr>
+                  <pic:blipFill>
+                    <a:blip r:embed="rId7"/>
+                    <a:stretch>
+                      <a:fillRect/>
+                    </a:stretch>
+                  </pic:blipFill>
+                  <pic:spPr>
+                    <a:xfrm>
+                      <a:off x="0" y="0"/>
+                      <a:ext cx="3596640" cy="3505200"/>
+                    </a:xfrm>
+                    <a:prstGeom prst="rect">
+                      <a:avLst/>
+                    </a:prstGeom>
+                    <a:noFill/>
+                    <a:ln>
+                      <a:noFill/>
+                    </a:ln>
+                  </pic:spPr>
+                </pic:pic>
+              </a:graphicData>
+            </a:graphic>
+          </wp:inline>
+        </w:drawing>
+      </w:r>
+    </w:p>
+    <w:p>
+      <w:pPr>
+        <w:rPr>
+          <w:rFonts w:hint="default"/>
+          <w:lang w:val="en-US"/>
+        </w:rPr>
+      </w:pPr>
+      <w:r>
+        <w:rPr>
+          <w:rFonts w:hint="default"/>
+          <w:lang w:val="en-US"/>
+        </w:rPr>
+        <w:t>Yes there is a Replication point within the timeline for F1 but not for F2. that means, User567 can read from F1 and not F2. this is Query on Timeline approach. We will allow User to read only if replication point is present within the timeline.</w:t>
+      </w:r>
+    </w:p>
+    <w:p>
+      <w:pPr>
+        <w:rPr>
+          <w:rFonts w:hint="default"/>
+          <w:lang w:val="en-US"/>
+        </w:rPr>
+      </w:pPr>
     </w:p>
     <w:p>
       <w:pPr>
@@ -385,6 +484,36 @@
       </w:pPr>
       <w:bookmarkStart w:id="0" w:name="_GoBack"/>
       <w:bookmarkEnd w:id="0"/>
+    </w:p>
+    <w:p>
+      <w:pPr>
+        <w:rPr>
+          <w:rFonts w:hint="default"/>
+          <w:lang w:val="en-US"/>
+        </w:rPr>
+      </w:pPr>
+      <w:r>
+        <w:rPr>
+          <w:rFonts w:hint="default"/>
+          <w:lang w:val="en-US"/>
+        </w:rPr>
+        <w:t>-- Redirect our query to next node:</w:t>
+      </w:r>
+    </w:p>
+    <w:p>
+      <w:pPr>
+        <w:rPr>
+          <w:rFonts w:hint="default"/>
+          <w:lang w:val="en-US"/>
+        </w:rPr>
+      </w:pPr>
+      <w:r>
+        <w:rPr>
+          <w:rFonts w:hint="default"/>
+          <w:lang w:val="en-US"/>
+        </w:rPr>
+        <w:t>40:10</w:t>
+      </w:r>
     </w:p>
     <w:p>
       <w:pPr>
@@ -542,7 +671,7 @@
     <w:lsdException w:unhideWhenUsed="0" w:uiPriority="0" w:semiHidden="0" w:name="HTML Sample"/>
     <w:lsdException w:unhideWhenUsed="0" w:uiPriority="0" w:semiHidden="0" w:name="HTML Typewriter"/>
     <w:lsdException w:unhideWhenUsed="0" w:uiPriority="0" w:semiHidden="0" w:name="HTML Variable"/>
-    <w:lsdException w:unhideWhenUsed="0" w:uiPriority="0" w:name="Normal Table"/>
+    <w:lsdException w:qFormat="1" w:unhideWhenUsed="0" w:uiPriority="0" w:name="Normal Table"/>
     <w:lsdException w:unhideWhenUsed="0" w:uiPriority="0" w:semiHidden="0" w:name="annotation subject"/>
     <w:lsdException w:unhideWhenUsed="0" w:uiPriority="0" w:semiHidden="0" w:name="Table Simple 1"/>
     <w:lsdException w:unhideWhenUsed="0" w:uiPriority="0" w:semiHidden="0" w:name="Table Simple 2"/>
@@ -705,6 +834,7 @@
   <w:style w:type="table" w:default="1" w:styleId="3">
     <w:name w:val="Normal Table"/>
     <w:semiHidden/>
+    <w:qFormat/>
     <w:uiPriority w:val="0"/>
     <w:tblPr>
       <w:tblCellMar>

</xml_diff>

<commit_message>
SystemDesign: Replication3 part 1 added
</commit_message>
<xml_diff>
--- a/Module3_Performance_LoadDistribution/Replication3.docx
+++ b/Module3_Performance_LoadDistribution/Replication3.docx
@@ -482,6 +482,151 @@
           <w:lang w:val="en-US"/>
         </w:rPr>
       </w:pPr>
+    </w:p>
+    <w:p>
+      <w:pPr>
+        <w:rPr>
+          <w:rFonts w:hint="default"/>
+          <w:lang w:val="en-US"/>
+        </w:rPr>
+      </w:pPr>
+      <w:r>
+        <w:rPr>
+          <w:rFonts w:hint="default"/>
+          <w:lang w:val="en-US"/>
+        </w:rPr>
+        <w:t>-- Redirect our query to next node:</w:t>
+      </w:r>
+    </w:p>
+    <w:p>
+      <w:pPr>
+        <w:rPr>
+          <w:rFonts w:hint="default"/>
+          <w:lang w:val="en-US"/>
+        </w:rPr>
+      </w:pPr>
+      <w:r>
+        <w:rPr>
+          <w:rFonts w:hint="default"/>
+          <w:lang w:val="en-US"/>
+        </w:rPr>
+        <w:t>User567 queries ---&gt; F1 ---&gt; redirects to F2 if it fails ---&gt; it could redirect to Leader also to get some response. Basically, User queries go into one node if it is not updated, it gets redirected into another node and so on. Drawback is it will increase Latency</w:t>
+      </w:r>
+    </w:p>
+    <w:p>
+      <w:pPr>
+        <w:rPr>
+          <w:rFonts w:hint="default"/>
+          <w:lang w:val="en-US"/>
+        </w:rPr>
+      </w:pPr>
+    </w:p>
+    <w:p>
+      <w:pPr>
+        <w:rPr>
+          <w:rFonts w:hint="default"/>
+          <w:lang w:val="en-US"/>
+        </w:rPr>
+      </w:pPr>
+    </w:p>
+    <w:p>
+      <w:pPr>
+        <w:rPr>
+          <w:rFonts w:hint="default"/>
+          <w:lang w:val="en-US"/>
+        </w:rPr>
+      </w:pPr>
+      <w:r>
+        <w:rPr>
+          <w:rFonts w:hint="default"/>
+          <w:lang w:val="en-US"/>
+        </w:rPr>
+        <w:t>Time-based read:</w:t>
+      </w:r>
+    </w:p>
+    <w:p>
+      <w:pPr>
+        <w:rPr>
+          <w:rFonts w:hint="default"/>
+          <w:lang w:val="en-US"/>
+        </w:rPr>
+      </w:pPr>
+    </w:p>
+    <w:p>
+      <w:r>
+        <w:drawing>
+          <wp:inline distT="0" distB="0" distL="114300" distR="114300">
+            <wp:extent cx="3977640" cy="3368040"/>
+            <wp:effectExtent l="0" t="0" r="0" b="0"/>
+            <wp:docPr id="5" name="Picture 1"/>
+            <wp:cNvGraphicFramePr>
+              <a:graphicFrameLocks xmlns:a="http://schemas.openxmlformats.org/drawingml/2006/main" noChangeAspect="1"/>
+            </wp:cNvGraphicFramePr>
+            <a:graphic xmlns:a="http://schemas.openxmlformats.org/drawingml/2006/main">
+              <a:graphicData uri="http://schemas.openxmlformats.org/drawingml/2006/picture">
+                <pic:pic xmlns:pic="http://schemas.openxmlformats.org/drawingml/2006/picture">
+                  <pic:nvPicPr>
+                    <pic:cNvPr id="5" name="Picture 1"/>
+                    <pic:cNvPicPr>
+                      <a:picLocks noChangeAspect="1"/>
+                    </pic:cNvPicPr>
+                  </pic:nvPicPr>
+                  <pic:blipFill>
+                    <a:blip r:embed="rId8"/>
+                    <a:stretch>
+                      <a:fillRect/>
+                    </a:stretch>
+                  </pic:blipFill>
+                  <pic:spPr>
+                    <a:xfrm>
+                      <a:off x="0" y="0"/>
+                      <a:ext cx="3977640" cy="3368040"/>
+                    </a:xfrm>
+                    <a:prstGeom prst="rect">
+                      <a:avLst/>
+                    </a:prstGeom>
+                    <a:noFill/>
+                    <a:ln>
+                      <a:noFill/>
+                    </a:ln>
+                  </pic:spPr>
+                </pic:pic>
+              </a:graphicData>
+            </a:graphic>
+          </wp:inline>
+        </w:drawing>
+      </w:r>
+    </w:p>
+    <w:p>
+      <w:pPr>
+        <w:rPr>
+          <w:rFonts w:hint="default"/>
+          <w:lang w:val="en-US"/>
+        </w:rPr>
+      </w:pPr>
+    </w:p>
+    <w:p>
+      <w:pPr>
+        <w:rPr>
+          <w:rFonts w:hint="default"/>
+          <w:lang w:val="en-US"/>
+        </w:rPr>
+      </w:pPr>
+      <w:r>
+        <w:rPr>
+          <w:rFonts w:hint="default"/>
+          <w:lang w:val="en-US"/>
+        </w:rPr>
+        <w:t>47:20</w:t>
+      </w:r>
+    </w:p>
+    <w:p>
+      <w:pPr>
+        <w:rPr>
+          <w:rFonts w:hint="default"/>
+          <w:lang w:val="en-US"/>
+        </w:rPr>
+      </w:pPr>
       <w:bookmarkStart w:id="0" w:name="_GoBack"/>
       <w:bookmarkEnd w:id="0"/>
     </w:p>
@@ -492,28 +637,38 @@
           <w:lang w:val="en-US"/>
         </w:rPr>
       </w:pPr>
-      <w:r>
-        <w:rPr>
-          <w:rFonts w:hint="default"/>
-          <w:lang w:val="en-US"/>
-        </w:rPr>
-        <w:t>-- Redirect our query to next node:</w:t>
-      </w:r>
-    </w:p>
-    <w:p>
-      <w:pPr>
-        <w:rPr>
-          <w:rFonts w:hint="default"/>
-          <w:lang w:val="en-US"/>
-        </w:rPr>
-      </w:pPr>
-      <w:r>
-        <w:rPr>
-          <w:rFonts w:hint="default"/>
-          <w:lang w:val="en-US"/>
-        </w:rPr>
-        <w:t>40:10</w:t>
-      </w:r>
+    </w:p>
+    <w:p>
+      <w:pPr>
+        <w:rPr>
+          <w:rFonts w:hint="default"/>
+          <w:lang w:val="en-US"/>
+        </w:rPr>
+      </w:pPr>
+    </w:p>
+    <w:p>
+      <w:pPr>
+        <w:rPr>
+          <w:rFonts w:hint="default"/>
+          <w:lang w:val="en-US"/>
+        </w:rPr>
+      </w:pPr>
+    </w:p>
+    <w:p>
+      <w:pPr>
+        <w:rPr>
+          <w:rFonts w:hint="default"/>
+          <w:lang w:val="en-US"/>
+        </w:rPr>
+      </w:pPr>
+    </w:p>
+    <w:p>
+      <w:pPr>
+        <w:rPr>
+          <w:rFonts w:hint="default"/>
+          <w:lang w:val="en-US"/>
+        </w:rPr>
+      </w:pPr>
     </w:p>
     <w:p>
       <w:pPr>

</xml_diff>